<commit_message>
VSP finaler Entwurf Aufgabe 1
</commit_message>
<xml_diff>
--- a/VS/aufgabe_1_entwurf.docx
+++ b/VS/aufgabe_1_entwurf.docx
@@ -32,7 +32,10 @@
         <w:t xml:space="preserve">: </w:t>
       </w:r>
       <w:r>
-        <w:t>-</w:t>
+        <w:t>1er Team</w:t>
+      </w:r>
+      <w:r>
+        <w:t>, keine Aufteilung</w:t>
       </w:r>
     </w:p>
     <w:p>
@@ -43,23 +46,72 @@
         <w:t>Quellenangaben</w:t>
       </w:r>
       <w:r>
-        <w:t xml:space="preserve">: &lt;Angabe </w:t>
-      </w:r>
-      <w:r>
-        <w:rPr>
-          <w:color w:val="FF0000"/>
-        </w:rPr>
-        <w:t xml:space="preserve">aller </w:t>
-      </w:r>
-      <w:r>
-        <w:t>genutzten Quellen</w:t>
-      </w:r>
-      <w:r>
-        <w:t>, z.B. auch Code, Ideen etc. von Dritten</w:t>
-      </w:r>
-      <w:r>
-        <w:t>&gt;</w:t>
-      </w:r>
+        <w:t xml:space="preserve">: </w:t>
+      </w:r>
+    </w:p>
+    <w:p>
+      <w:pPr>
+        <w:pStyle w:val="Listenabsatz"/>
+        <w:numPr>
+          <w:ilvl w:val="0"/>
+          <w:numId w:val="6"/>
+        </w:numPr>
+      </w:pPr>
+      <w:r>
+        <w:t xml:space="preserve">Aufgabe: </w:t>
+      </w:r>
+      <w:hyperlink r:id="rId7" w:history="1">
+        <w:r>
+          <w:rPr>
+            <w:rStyle w:val="Hyperlink"/>
+          </w:rPr>
+          <w:t>http://users.informatik.haw-hamburg.de/~klauck/VerteilteSysteme/aufg1.html</w:t>
+        </w:r>
+      </w:hyperlink>
+    </w:p>
+    <w:p>
+      <w:pPr>
+        <w:pStyle w:val="Listenabsatz"/>
+        <w:numPr>
+          <w:ilvl w:val="0"/>
+          <w:numId w:val="6"/>
+        </w:numPr>
+      </w:pPr>
+      <w:r>
+        <w:t xml:space="preserve">Entity-Relationship-Modell erstellt mit „Draw.io“ - </w:t>
+      </w:r>
+      <w:hyperlink r:id="rId8" w:history="1">
+        <w:r>
+          <w:rPr>
+            <w:rStyle w:val="Hyperlink"/>
+          </w:rPr>
+          <w:t>https://www.draw.io/</w:t>
+        </w:r>
+      </w:hyperlink>
+    </w:p>
+    <w:p>
+      <w:pPr>
+        <w:pStyle w:val="Listenabsatz"/>
+        <w:numPr>
+          <w:ilvl w:val="0"/>
+          <w:numId w:val="6"/>
+        </w:numPr>
+      </w:pPr>
+      <w:r>
+        <w:t>Informationen zur Erstellung eines Softwareentwurfs:</w:t>
+      </w:r>
+      <w:r>
+        <w:br/>
+        <w:t xml:space="preserve"> </w:t>
+      </w:r>
+      <w:hyperlink r:id="rId9" w:history="1">
+        <w:r>
+          <w:rPr>
+            <w:rStyle w:val="Hyperlink"/>
+          </w:rPr>
+          <w:t>http://www.enzyklopaedie-der-wirtschaftsinformatik.de/lexikon/is-management/Systementwicklung/Hauptaktivitaten-der-Systementwicklung/Softwareentwurf/index.html</w:t>
+        </w:r>
+      </w:hyperlink>
     </w:p>
     <w:p>
       <w:r>
@@ -85,30 +137,65 @@
       <w:r>
         <w:t xml:space="preserve">: </w:t>
       </w:r>
-      <w:r>
-        <w:t xml:space="preserve">Entwurf der ADTs </w:t>
+    </w:p>
+    <w:p>
+      <w:pPr>
+        <w:pStyle w:val="Listenabsatz"/>
+        <w:numPr>
+          <w:ilvl w:val="0"/>
+          <w:numId w:val="7"/>
+        </w:numPr>
+      </w:pPr>
+      <w:r>
+        <w:t>Entwurf</w:t>
+      </w:r>
+      <w:r>
+        <w:t xml:space="preserve"> </w:t>
+      </w:r>
+    </w:p>
+    <w:p>
+      <w:pPr>
+        <w:pStyle w:val="Listenabsatz"/>
+        <w:numPr>
+          <w:ilvl w:val="1"/>
+          <w:numId w:val="7"/>
+        </w:numPr>
+      </w:pPr>
+      <w:r>
+        <w:t xml:space="preserve">des </w:t>
       </w:r>
       <w:proofErr w:type="spellStart"/>
       <w:r>
-        <w:t>hbq</w:t>
-      </w:r>
+        <w:t>Servers</w:t>
+      </w:r>
+    </w:p>
+    <w:p>
+      <w:pPr>
+        <w:pStyle w:val="Listenabsatz"/>
+        <w:numPr>
+          <w:ilvl w:val="1"/>
+          <w:numId w:val="7"/>
+        </w:numPr>
+      </w:pPr>
       <w:proofErr w:type="spellEnd"/>
       <w:r>
-        <w:t xml:space="preserve">, </w:t>
-      </w:r>
-      <w:proofErr w:type="spellStart"/>
-      <w:r>
-        <w:t>dlq</w:t>
-      </w:r>
-      <w:proofErr w:type="spellEnd"/>
-      <w:r>
-        <w:t xml:space="preserve"> und </w:t>
-      </w:r>
-      <w:proofErr w:type="spellStart"/>
-      <w:r>
-        <w:t>cmem</w:t>
-      </w:r>
-      <w:proofErr w:type="spellEnd"/>
+        <w:t xml:space="preserve">der ADTs </w:t>
+      </w:r>
+      <w:r>
+        <w:t>HBQ, DLQ und CMEM</w:t>
+      </w:r>
+    </w:p>
+    <w:p>
+      <w:pPr>
+        <w:pStyle w:val="Listenabsatz"/>
+        <w:numPr>
+          <w:ilvl w:val="1"/>
+          <w:numId w:val="7"/>
+        </w:numPr>
+      </w:pPr>
+      <w:r>
+        <w:t>des ER-Modells</w:t>
+      </w:r>
     </w:p>
     <w:p>
       <w:r>
@@ -145,7 +232,7 @@
         <w:t xml:space="preserve">: </w:t>
       </w:r>
       <w:r>
-        <w:t>-</w:t>
+        <w:t>Version 1.0</w:t>
       </w:r>
     </w:p>
     <w:p>
@@ -276,6 +363,18 @@
     </w:p>
     <w:p>
       <w:pPr>
+        <w:pStyle w:val="Listenabsatz"/>
+        <w:numPr>
+          <w:ilvl w:val="1"/>
+          <w:numId w:val="4"/>
+        </w:numPr>
+      </w:pPr>
+      <w:r>
+        <w:t>Textdateien</w:t>
+      </w:r>
+    </w:p>
+    <w:p>
+      <w:pPr>
         <w:pStyle w:val="berschrift1"/>
       </w:pPr>
       <w:r>
@@ -596,10 +695,12 @@
         <w:t>Nachrichten, die an die Leser ausgeliefert werden können</w:t>
       </w:r>
     </w:p>
-    <w:p/>
-    <w:p>
-      <w:bookmarkStart w:id="0" w:name="_GoBack"/>
-      <w:bookmarkEnd w:id="0"/>
+    <w:p>
+      <w:pPr>
+        <w:rPr>
+          <w:i/>
+        </w:rPr>
+      </w:pPr>
     </w:p>
     <w:p>
       <w:pPr>
@@ -628,9 +729,454 @@
         <w:t>Zu implementieren ist die Server-Komponente mit den Sub-Komponenten CMEM, HBQ und DLQ</w:t>
       </w:r>
     </w:p>
+    <w:p>
+      <w:pPr>
+        <w:pStyle w:val="berschrift1"/>
+      </w:pPr>
+      <w:r>
+        <w:br w:type="page"/>
+      </w:r>
+      <w:r>
+        <w:lastRenderedPageBreak/>
+        <w:t>User Stories</w:t>
+      </w:r>
+    </w:p>
+    <w:p>
+      <w:pPr>
+        <w:pStyle w:val="Listenabsatz"/>
+        <w:numPr>
+          <w:ilvl w:val="0"/>
+          <w:numId w:val="5"/>
+        </w:numPr>
+      </w:pPr>
+      <w:r>
+        <w:t>Epics</w:t>
+      </w:r>
+    </w:p>
+    <w:p>
+      <w:pPr>
+        <w:pStyle w:val="Listenabsatz"/>
+        <w:numPr>
+          <w:ilvl w:val="1"/>
+          <w:numId w:val="5"/>
+        </w:numPr>
+      </w:pPr>
+      <w:r>
+        <w:t xml:space="preserve">Lesern </w:t>
+      </w:r>
+      <w:r>
+        <w:t xml:space="preserve">fragen die </w:t>
+      </w:r>
+      <w:r>
+        <w:t>„Nachricht</w:t>
+      </w:r>
+      <w:r>
+        <w:t>en</w:t>
+      </w:r>
+      <w:r>
+        <w:t xml:space="preserve"> des Tages“ </w:t>
+      </w:r>
+      <w:r>
+        <w:t>ab</w:t>
+      </w:r>
+    </w:p>
+    <w:p>
+      <w:pPr>
+        <w:pStyle w:val="Listenabsatz"/>
+        <w:numPr>
+          <w:ilvl w:val="1"/>
+          <w:numId w:val="5"/>
+        </w:numPr>
+      </w:pPr>
+      <w:r>
+        <w:t xml:space="preserve">Redakteure </w:t>
+      </w:r>
+      <w:r>
+        <w:t>verfassen die „Nachrichten des Tages“</w:t>
+      </w:r>
+    </w:p>
+    <w:p>
+      <w:pPr>
+        <w:pStyle w:val="Listenabsatz"/>
+        <w:numPr>
+          <w:ilvl w:val="1"/>
+          <w:numId w:val="5"/>
+        </w:numPr>
+      </w:pPr>
+      <w:r>
+        <w:t>Server verwaltet Anfragen für die „Nachrichten des Tages“</w:t>
+      </w:r>
+    </w:p>
+    <w:p/>
+    <w:p>
+      <w:pPr>
+        <w:pStyle w:val="berschrift1"/>
+      </w:pPr>
+      <w:r>
+        <w:t>Funktionale Anforderungen</w:t>
+      </w:r>
+    </w:p>
+    <w:p>
+      <w:pPr>
+        <w:pStyle w:val="Listenabsatz"/>
+        <w:numPr>
+          <w:ilvl w:val="0"/>
+          <w:numId w:val="5"/>
+        </w:numPr>
+      </w:pPr>
+      <w:r>
+        <w:t>Server</w:t>
+      </w:r>
+    </w:p>
+    <w:p>
+      <w:pPr>
+        <w:pStyle w:val="Listenabsatz"/>
+        <w:numPr>
+          <w:ilvl w:val="1"/>
+          <w:numId w:val="5"/>
+        </w:numPr>
+      </w:pPr>
+      <w:r>
+        <w:t xml:space="preserve">Basis-Strukturen Liste (lists) und Tupel (tuple) </w:t>
+      </w:r>
+      <w:r>
+        <w:t>werden verwendet</w:t>
+      </w:r>
+    </w:p>
+    <w:p>
+      <w:pPr>
+        <w:pStyle w:val="Listenabsatz"/>
+        <w:numPr>
+          <w:ilvl w:val="1"/>
+          <w:numId w:val="5"/>
+        </w:numPr>
+      </w:pPr>
+      <w:r>
+        <w:t>Nachrichtenformat</w:t>
+      </w:r>
+    </w:p>
+    <w:p>
+      <w:pPr>
+        <w:pStyle w:val="Listenabsatz"/>
+        <w:numPr>
+          <w:ilvl w:val="2"/>
+          <w:numId w:val="5"/>
+        </w:numPr>
+      </w:pPr>
+      <w:r>
+        <w:t>MSG_</w:t>
+      </w:r>
+      <w:proofErr w:type="gramStart"/>
+      <w:r>
+        <w:t>List :</w:t>
+      </w:r>
+      <w:proofErr w:type="gramEnd"/>
+      <w:r>
+        <w:t xml:space="preserve">= [NNr,Msg,TSclientout,TShbqin,TSdlqin,TSdlqout]:  </w:t>
+      </w:r>
+    </w:p>
+    <w:p>
+      <w:pPr>
+        <w:pStyle w:val="Listenabsatz"/>
+        <w:numPr>
+          <w:ilvl w:val="3"/>
+          <w:numId w:val="5"/>
+        </w:numPr>
+        <w:rPr>
+          <w:lang w:val="en-US"/>
+        </w:rPr>
+      </w:pPr>
+      <w:r>
+        <w:rPr>
+          <w:lang w:val="en-US"/>
+        </w:rPr>
+        <w:t>[Integer X String X 3-Tupel X 3-Tupel X 3-Tupel X 3-Tupel]</w:t>
+      </w:r>
+    </w:p>
+    <w:p>
+      <w:pPr>
+        <w:pStyle w:val="Listenabsatz"/>
+        <w:numPr>
+          <w:ilvl w:val="1"/>
+          <w:numId w:val="5"/>
+        </w:numPr>
+      </w:pPr>
+      <w:r>
+        <w:t xml:space="preserve">DLQ halt </w:t>
+      </w:r>
+      <w:proofErr w:type="gramStart"/>
+      <w:r>
+        <w:t xml:space="preserve">maximal </w:t>
+      </w:r>
+      <w:r>
+        <w:t>?Xdlq</w:t>
+      </w:r>
+      <w:proofErr w:type="gramEnd"/>
+      <w:r>
+        <w:t xml:space="preserve"> viele Nachrichten</w:t>
+      </w:r>
+    </w:p>
+    <w:p>
+      <w:pPr>
+        <w:pStyle w:val="Listenabsatz"/>
+        <w:numPr>
+          <w:ilvl w:val="1"/>
+          <w:numId w:val="5"/>
+        </w:numPr>
+      </w:pPr>
+      <w:r>
+        <w:t xml:space="preserve">Übertragungszeiten werden mit </w:t>
+      </w:r>
+      <w:proofErr w:type="gramStart"/>
+      <w:r>
+        <w:rPr>
+          <w:b/>
+        </w:rPr>
+        <w:t>erlang:timestamp</w:t>
+      </w:r>
+      <w:proofErr w:type="gramEnd"/>
+      <w:r>
+        <w:rPr>
+          <w:b/>
+        </w:rPr>
+        <w:t>()</w:t>
+      </w:r>
+      <w:r>
+        <w:t xml:space="preserve"> getrackt</w:t>
+      </w:r>
+    </w:p>
+    <w:p>
+      <w:pPr>
+        <w:pStyle w:val="Listenabsatz"/>
+        <w:numPr>
+          <w:ilvl w:val="1"/>
+          <w:numId w:val="5"/>
+        </w:numPr>
+      </w:pPr>
+      <w:r>
+        <w:t>Sind keine Nachrichten beim Server vorhanden, wird eine Dummy-Nachricht versendet</w:t>
+      </w:r>
+    </w:p>
+    <w:p>
+      <w:pPr>
+        <w:pStyle w:val="Listenabsatz"/>
+        <w:numPr>
+          <w:ilvl w:val="1"/>
+          <w:numId w:val="5"/>
+        </w:numPr>
+      </w:pPr>
+      <w:r>
+        <w:t xml:space="preserve">Leser ohne Anfragen werden </w:t>
+      </w:r>
+      <w:proofErr w:type="gramStart"/>
+      <w:r>
+        <w:t xml:space="preserve">nach </w:t>
+      </w:r>
+      <w:r>
+        <w:t>?Xleser</w:t>
+      </w:r>
+      <w:proofErr w:type="gramEnd"/>
+      <w:r>
+        <w:t xml:space="preserve"> Sekunden</w:t>
+      </w:r>
+      <w:r>
+        <w:t xml:space="preserve"> beim Server abgemeldet</w:t>
+      </w:r>
+    </w:p>
+    <w:p>
+      <w:pPr>
+        <w:pStyle w:val="Listenabsatz"/>
+        <w:numPr>
+          <w:ilvl w:val="1"/>
+          <w:numId w:val="5"/>
+        </w:numPr>
+      </w:pPr>
+      <w:r>
+        <w:t>Besteht zwischen HBQ und DLQ zu 2/3 der Nachrichten eine Inkonsistenz, wird diese mit genau einer Fehlernachricht geschlossen</w:t>
+      </w:r>
+    </w:p>
+    <w:p>
+      <w:pPr>
+        <w:pStyle w:val="Listenabsatz"/>
+        <w:numPr>
+          <w:ilvl w:val="1"/>
+          <w:numId w:val="5"/>
+        </w:numPr>
+      </w:pPr>
+      <w:r>
+        <w:t>Nach einer gewissen Wartezeit ohne Anfragen, terminiert der Server</w:t>
+      </w:r>
+    </w:p>
+    <w:p>
+      <w:pPr>
+        <w:pStyle w:val="Listenabsatz"/>
+        <w:numPr>
+          <w:ilvl w:val="1"/>
+          <w:numId w:val="5"/>
+        </w:numPr>
+      </w:pPr>
+      <w:r>
+        <w:t>Die ADTs (HBQ, DLQ, CMEM) müssen austauschbar sein</w:t>
+      </w:r>
+    </w:p>
+    <w:p>
+      <w:pPr>
+        <w:pStyle w:val="Listenabsatz"/>
+        <w:numPr>
+          <w:ilvl w:val="1"/>
+          <w:numId w:val="5"/>
+        </w:numPr>
+      </w:pPr>
+      <w:r>
+        <w:t>Die HBQ wird als globaler ADT implementiert, DLQ und CMEM als lokaler</w:t>
+      </w:r>
+    </w:p>
+    <w:p>
+      <w:pPr>
+        <w:pStyle w:val="Listenabsatz"/>
+        <w:numPr>
+          <w:ilvl w:val="1"/>
+          <w:numId w:val="5"/>
+        </w:numPr>
+      </w:pPr>
+      <w:r>
+        <w:t>Konfigurationen wie Variablen (</w:t>
+      </w:r>
+      <w:proofErr w:type="gramStart"/>
+      <w:r>
+        <w:t xml:space="preserve">z.B. </w:t>
+      </w:r>
+      <w:r>
+        <w:t>?Xleser</w:t>
+      </w:r>
+      <w:proofErr w:type="gramEnd"/>
+      <w:r>
+        <w:t xml:space="preserve">) werden in einer </w:t>
+      </w:r>
+      <w:r>
+        <w:t>server.cfg</w:t>
+      </w:r>
+      <w:r>
+        <w:t xml:space="preserve"> – Datei angegeben </w:t>
+      </w:r>
+    </w:p>
+    <w:p>
+      <w:pPr>
+        <w:pStyle w:val="Listenabsatz"/>
+        <w:numPr>
+          <w:ilvl w:val="1"/>
+          <w:numId w:val="5"/>
+        </w:numPr>
+      </w:pPr>
+      <w:r>
+        <w:t xml:space="preserve">Ausgaben werden in Dateien </w:t>
+      </w:r>
+      <w:r>
+        <w:t>Server&lt;</w:t>
+      </w:r>
+      <w:proofErr w:type="spellStart"/>
+      <w:r>
+        <w:t>Node</w:t>
+      </w:r>
+      <w:proofErr w:type="spellEnd"/>
+      <w:r>
+        <w:t>&gt;.log und HB-DLQ&lt;</w:t>
+      </w:r>
+      <w:proofErr w:type="spellStart"/>
+      <w:r>
+        <w:t>Node</w:t>
+      </w:r>
+      <w:proofErr w:type="spellEnd"/>
+      <w:r>
+        <w:t>&gt;.log</w:t>
+      </w:r>
+      <w:r>
+        <w:t xml:space="preserve"> geschrieben</w:t>
+      </w:r>
+    </w:p>
+    <w:p>
+      <w:pPr>
+        <w:pStyle w:val="berschrift1"/>
+      </w:pPr>
+      <w:r>
+        <w:lastRenderedPageBreak/>
+        <w:t>Entity-Relationship-Modell</w:t>
+      </w:r>
+    </w:p>
+    <w:p>
+      <w:bookmarkStart w:id="0" w:name="_GoBack"/>
+      <w:r>
+        <w:rPr>
+          <w:noProof/>
+        </w:rPr>
+        <w:drawing>
+          <wp:anchor distT="0" distB="0" distL="114300" distR="114300" simplePos="0" relativeHeight="251658240" behindDoc="0" locked="0" layoutInCell="1" allowOverlap="1">
+            <wp:simplePos x="0" y="0"/>
+            <wp:positionH relativeFrom="margin">
+              <wp:align>center</wp:align>
+            </wp:positionH>
+            <wp:positionV relativeFrom="margin">
+              <wp:align>center</wp:align>
+            </wp:positionV>
+            <wp:extent cx="6414135" cy="7572375"/>
+            <wp:effectExtent l="0" t="0" r="5715" b="9525"/>
+            <wp:wrapSquare wrapText="bothSides"/>
+            <wp:docPr id="2" name="Grafik 2" descr="I:\git\ws2018\VS\aufgabe_1_entwurf_image.PNG"/>
+            <wp:cNvGraphicFramePr>
+              <a:graphicFrameLocks xmlns:a="http://schemas.openxmlformats.org/drawingml/2006/main" noChangeAspect="1"/>
+            </wp:cNvGraphicFramePr>
+            <a:graphic xmlns:a="http://schemas.openxmlformats.org/drawingml/2006/main">
+              <a:graphicData uri="http://schemas.openxmlformats.org/drawingml/2006/picture">
+                <pic:pic xmlns:pic="http://schemas.openxmlformats.org/drawingml/2006/picture">
+                  <pic:nvPicPr>
+                    <pic:cNvPr id="0" name="Picture 2" descr="I:\git\ws2018\VS\aufgabe_1_entwurf_image.PNG"/>
+                    <pic:cNvPicPr>
+                      <a:picLocks noChangeAspect="1" noChangeArrowheads="1"/>
+                    </pic:cNvPicPr>
+                  </pic:nvPicPr>
+                  <pic:blipFill>
+                    <a:blip r:embed="rId10">
+                      <a:extLst>
+                        <a:ext uri="{28A0092B-C50C-407E-A947-70E740481C1C}">
+                          <a14:useLocalDpi xmlns:a14="http://schemas.microsoft.com/office/drawing/2010/main" val="0"/>
+                        </a:ext>
+                      </a:extLst>
+                    </a:blip>
+                    <a:srcRect/>
+                    <a:stretch>
+                      <a:fillRect/>
+                    </a:stretch>
+                  </pic:blipFill>
+                  <pic:spPr bwMode="auto">
+                    <a:xfrm>
+                      <a:off x="0" y="0"/>
+                      <a:ext cx="6414135" cy="7572375"/>
+                    </a:xfrm>
+                    <a:prstGeom prst="rect">
+                      <a:avLst/>
+                    </a:prstGeom>
+                    <a:noFill/>
+                    <a:ln>
+                      <a:noFill/>
+                    </a:ln>
+                  </pic:spPr>
+                </pic:pic>
+              </a:graphicData>
+            </a:graphic>
+            <wp14:sizeRelH relativeFrom="margin">
+              <wp14:pctWidth>0</wp14:pctWidth>
+            </wp14:sizeRelH>
+            <wp14:sizeRelV relativeFrom="margin">
+              <wp14:pctHeight>0</wp14:pctHeight>
+            </wp14:sizeRelV>
+          </wp:anchor>
+        </w:drawing>
+      </w:r>
+      <w:bookmarkEnd w:id="0"/>
+    </w:p>
     <w:sectPr>
-      <w:headerReference w:type="default" r:id="rId7"/>
-      <w:footerReference w:type="default" r:id="rId8"/>
+      <w:headerReference w:type="default" r:id="rId11"/>
+      <w:footerReference w:type="default" r:id="rId12"/>
       <w:pgSz w:w="11906" w:h="16838"/>
       <w:pgMar w:top="1417" w:right="1417" w:bottom="1134" w:left="1417" w:header="708" w:footer="708" w:gutter="0"/>
       <w:cols w:space="708"/>
@@ -675,6 +1221,7 @@
         <w:docPartUnique/>
       </w:docPartObj>
     </w:sdtPr>
+    <w:sdtEndPr/>
     <w:sdtContent>
       <w:p>
         <w:pPr>
@@ -974,6 +1521,232 @@
     </w:lvl>
   </w:abstractNum>
   <w:abstractNum w:abstractNumId="2" w15:restartNumberingAfterBreak="0">
+    <w:nsid w:val="531E6107"/>
+    <w:multiLevelType w:val="hybridMultilevel"/>
+    <w:tmpl w:val="2676DA8E"/>
+    <w:lvl w:ilvl="0" w:tplc="04070001">
+      <w:start w:val="1"/>
+      <w:numFmt w:val="bullet"/>
+      <w:lvlText w:val=""/>
+      <w:lvlJc w:val="left"/>
+      <w:pPr>
+        <w:ind w:left="720" w:hanging="360"/>
+      </w:pPr>
+      <w:rPr>
+        <w:rFonts w:ascii="Symbol" w:hAnsi="Symbol" w:hint="default"/>
+      </w:rPr>
+    </w:lvl>
+    <w:lvl w:ilvl="1" w:tplc="04070003">
+      <w:start w:val="1"/>
+      <w:numFmt w:val="bullet"/>
+      <w:lvlText w:val="o"/>
+      <w:lvlJc w:val="left"/>
+      <w:pPr>
+        <w:ind w:left="1440" w:hanging="360"/>
+      </w:pPr>
+      <w:rPr>
+        <w:rFonts w:ascii="Courier New" w:hAnsi="Courier New" w:cs="Courier New" w:hint="default"/>
+      </w:rPr>
+    </w:lvl>
+    <w:lvl w:ilvl="2" w:tplc="04070005" w:tentative="1">
+      <w:start w:val="1"/>
+      <w:numFmt w:val="bullet"/>
+      <w:lvlText w:val=""/>
+      <w:lvlJc w:val="left"/>
+      <w:pPr>
+        <w:ind w:left="2160" w:hanging="360"/>
+      </w:pPr>
+      <w:rPr>
+        <w:rFonts w:ascii="Wingdings" w:hAnsi="Wingdings" w:hint="default"/>
+      </w:rPr>
+    </w:lvl>
+    <w:lvl w:ilvl="3" w:tplc="04070001" w:tentative="1">
+      <w:start w:val="1"/>
+      <w:numFmt w:val="bullet"/>
+      <w:lvlText w:val=""/>
+      <w:lvlJc w:val="left"/>
+      <w:pPr>
+        <w:ind w:left="2880" w:hanging="360"/>
+      </w:pPr>
+      <w:rPr>
+        <w:rFonts w:ascii="Symbol" w:hAnsi="Symbol" w:hint="default"/>
+      </w:rPr>
+    </w:lvl>
+    <w:lvl w:ilvl="4" w:tplc="04070003" w:tentative="1">
+      <w:start w:val="1"/>
+      <w:numFmt w:val="bullet"/>
+      <w:lvlText w:val="o"/>
+      <w:lvlJc w:val="left"/>
+      <w:pPr>
+        <w:ind w:left="3600" w:hanging="360"/>
+      </w:pPr>
+      <w:rPr>
+        <w:rFonts w:ascii="Courier New" w:hAnsi="Courier New" w:cs="Courier New" w:hint="default"/>
+      </w:rPr>
+    </w:lvl>
+    <w:lvl w:ilvl="5" w:tplc="04070005" w:tentative="1">
+      <w:start w:val="1"/>
+      <w:numFmt w:val="bullet"/>
+      <w:lvlText w:val=""/>
+      <w:lvlJc w:val="left"/>
+      <w:pPr>
+        <w:ind w:left="4320" w:hanging="360"/>
+      </w:pPr>
+      <w:rPr>
+        <w:rFonts w:ascii="Wingdings" w:hAnsi="Wingdings" w:hint="default"/>
+      </w:rPr>
+    </w:lvl>
+    <w:lvl w:ilvl="6" w:tplc="04070001" w:tentative="1">
+      <w:start w:val="1"/>
+      <w:numFmt w:val="bullet"/>
+      <w:lvlText w:val=""/>
+      <w:lvlJc w:val="left"/>
+      <w:pPr>
+        <w:ind w:left="5040" w:hanging="360"/>
+      </w:pPr>
+      <w:rPr>
+        <w:rFonts w:ascii="Symbol" w:hAnsi="Symbol" w:hint="default"/>
+      </w:rPr>
+    </w:lvl>
+    <w:lvl w:ilvl="7" w:tplc="04070003" w:tentative="1">
+      <w:start w:val="1"/>
+      <w:numFmt w:val="bullet"/>
+      <w:lvlText w:val="o"/>
+      <w:lvlJc w:val="left"/>
+      <w:pPr>
+        <w:ind w:left="5760" w:hanging="360"/>
+      </w:pPr>
+      <w:rPr>
+        <w:rFonts w:ascii="Courier New" w:hAnsi="Courier New" w:cs="Courier New" w:hint="default"/>
+      </w:rPr>
+    </w:lvl>
+    <w:lvl w:ilvl="8" w:tplc="04070005" w:tentative="1">
+      <w:start w:val="1"/>
+      <w:numFmt w:val="bullet"/>
+      <w:lvlText w:val=""/>
+      <w:lvlJc w:val="left"/>
+      <w:pPr>
+        <w:ind w:left="6480" w:hanging="360"/>
+      </w:pPr>
+      <w:rPr>
+        <w:rFonts w:ascii="Wingdings" w:hAnsi="Wingdings" w:hint="default"/>
+      </w:rPr>
+    </w:lvl>
+  </w:abstractNum>
+  <w:abstractNum w:abstractNumId="3" w15:restartNumberingAfterBreak="0">
+    <w:nsid w:val="58D93A45"/>
+    <w:multiLevelType w:val="hybridMultilevel"/>
+    <w:tmpl w:val="E4540AE8"/>
+    <w:lvl w:ilvl="0" w:tplc="04070001">
+      <w:start w:val="1"/>
+      <w:numFmt w:val="bullet"/>
+      <w:lvlText w:val=""/>
+      <w:lvlJc w:val="left"/>
+      <w:pPr>
+        <w:ind w:left="720" w:hanging="360"/>
+      </w:pPr>
+      <w:rPr>
+        <w:rFonts w:ascii="Symbol" w:hAnsi="Symbol" w:hint="default"/>
+      </w:rPr>
+    </w:lvl>
+    <w:lvl w:ilvl="1" w:tplc="04070003">
+      <w:start w:val="1"/>
+      <w:numFmt w:val="bullet"/>
+      <w:lvlText w:val="o"/>
+      <w:lvlJc w:val="left"/>
+      <w:pPr>
+        <w:ind w:left="1440" w:hanging="360"/>
+      </w:pPr>
+      <w:rPr>
+        <w:rFonts w:ascii="Courier New" w:hAnsi="Courier New" w:cs="Courier New" w:hint="default"/>
+      </w:rPr>
+    </w:lvl>
+    <w:lvl w:ilvl="2" w:tplc="04070005">
+      <w:start w:val="1"/>
+      <w:numFmt w:val="bullet"/>
+      <w:lvlText w:val=""/>
+      <w:lvlJc w:val="left"/>
+      <w:pPr>
+        <w:ind w:left="2160" w:hanging="360"/>
+      </w:pPr>
+      <w:rPr>
+        <w:rFonts w:ascii="Wingdings" w:hAnsi="Wingdings" w:hint="default"/>
+      </w:rPr>
+    </w:lvl>
+    <w:lvl w:ilvl="3" w:tplc="04070001">
+      <w:start w:val="1"/>
+      <w:numFmt w:val="bullet"/>
+      <w:lvlText w:val=""/>
+      <w:lvlJc w:val="left"/>
+      <w:pPr>
+        <w:ind w:left="2880" w:hanging="360"/>
+      </w:pPr>
+      <w:rPr>
+        <w:rFonts w:ascii="Symbol" w:hAnsi="Symbol" w:hint="default"/>
+      </w:rPr>
+    </w:lvl>
+    <w:lvl w:ilvl="4" w:tplc="04070003" w:tentative="1">
+      <w:start w:val="1"/>
+      <w:numFmt w:val="bullet"/>
+      <w:lvlText w:val="o"/>
+      <w:lvlJc w:val="left"/>
+      <w:pPr>
+        <w:ind w:left="3600" w:hanging="360"/>
+      </w:pPr>
+      <w:rPr>
+        <w:rFonts w:ascii="Courier New" w:hAnsi="Courier New" w:cs="Courier New" w:hint="default"/>
+      </w:rPr>
+    </w:lvl>
+    <w:lvl w:ilvl="5" w:tplc="04070005" w:tentative="1">
+      <w:start w:val="1"/>
+      <w:numFmt w:val="bullet"/>
+      <w:lvlText w:val=""/>
+      <w:lvlJc w:val="left"/>
+      <w:pPr>
+        <w:ind w:left="4320" w:hanging="360"/>
+      </w:pPr>
+      <w:rPr>
+        <w:rFonts w:ascii="Wingdings" w:hAnsi="Wingdings" w:hint="default"/>
+      </w:rPr>
+    </w:lvl>
+    <w:lvl w:ilvl="6" w:tplc="04070001" w:tentative="1">
+      <w:start w:val="1"/>
+      <w:numFmt w:val="bullet"/>
+      <w:lvlText w:val=""/>
+      <w:lvlJc w:val="left"/>
+      <w:pPr>
+        <w:ind w:left="5040" w:hanging="360"/>
+      </w:pPr>
+      <w:rPr>
+        <w:rFonts w:ascii="Symbol" w:hAnsi="Symbol" w:hint="default"/>
+      </w:rPr>
+    </w:lvl>
+    <w:lvl w:ilvl="7" w:tplc="04070003" w:tentative="1">
+      <w:start w:val="1"/>
+      <w:numFmt w:val="bullet"/>
+      <w:lvlText w:val="o"/>
+      <w:lvlJc w:val="left"/>
+      <w:pPr>
+        <w:ind w:left="5760" w:hanging="360"/>
+      </w:pPr>
+      <w:rPr>
+        <w:rFonts w:ascii="Courier New" w:hAnsi="Courier New" w:cs="Courier New" w:hint="default"/>
+      </w:rPr>
+    </w:lvl>
+    <w:lvl w:ilvl="8" w:tplc="04070005" w:tentative="1">
+      <w:start w:val="1"/>
+      <w:numFmt w:val="bullet"/>
+      <w:lvlText w:val=""/>
+      <w:lvlJc w:val="left"/>
+      <w:pPr>
+        <w:ind w:left="6480" w:hanging="360"/>
+      </w:pPr>
+      <w:rPr>
+        <w:rFonts w:ascii="Wingdings" w:hAnsi="Wingdings" w:hint="default"/>
+      </w:rPr>
+    </w:lvl>
+  </w:abstractNum>
+  <w:abstractNum w:abstractNumId="4" w15:restartNumberingAfterBreak="0">
     <w:nsid w:val="5CD065AD"/>
     <w:multiLevelType w:val="hybridMultilevel"/>
     <w:tmpl w:val="FA6A46F4"/>
@@ -1086,7 +1859,120 @@
       </w:rPr>
     </w:lvl>
   </w:abstractNum>
-  <w:abstractNum w:abstractNumId="3" w15:restartNumberingAfterBreak="0">
+  <w:abstractNum w:abstractNumId="5" w15:restartNumberingAfterBreak="0">
+    <w:nsid w:val="69D85668"/>
+    <w:multiLevelType w:val="hybridMultilevel"/>
+    <w:tmpl w:val="2960986A"/>
+    <w:lvl w:ilvl="0" w:tplc="04070001">
+      <w:start w:val="1"/>
+      <w:numFmt w:val="bullet"/>
+      <w:lvlText w:val=""/>
+      <w:lvlJc w:val="left"/>
+      <w:pPr>
+        <w:ind w:left="720" w:hanging="360"/>
+      </w:pPr>
+      <w:rPr>
+        <w:rFonts w:ascii="Symbol" w:hAnsi="Symbol" w:hint="default"/>
+      </w:rPr>
+    </w:lvl>
+    <w:lvl w:ilvl="1" w:tplc="04070003" w:tentative="1">
+      <w:start w:val="1"/>
+      <w:numFmt w:val="bullet"/>
+      <w:lvlText w:val="o"/>
+      <w:lvlJc w:val="left"/>
+      <w:pPr>
+        <w:ind w:left="1440" w:hanging="360"/>
+      </w:pPr>
+      <w:rPr>
+        <w:rFonts w:ascii="Courier New" w:hAnsi="Courier New" w:cs="Courier New" w:hint="default"/>
+      </w:rPr>
+    </w:lvl>
+    <w:lvl w:ilvl="2" w:tplc="04070005" w:tentative="1">
+      <w:start w:val="1"/>
+      <w:numFmt w:val="bullet"/>
+      <w:lvlText w:val=""/>
+      <w:lvlJc w:val="left"/>
+      <w:pPr>
+        <w:ind w:left="2160" w:hanging="360"/>
+      </w:pPr>
+      <w:rPr>
+        <w:rFonts w:ascii="Wingdings" w:hAnsi="Wingdings" w:hint="default"/>
+      </w:rPr>
+    </w:lvl>
+    <w:lvl w:ilvl="3" w:tplc="04070001" w:tentative="1">
+      <w:start w:val="1"/>
+      <w:numFmt w:val="bullet"/>
+      <w:lvlText w:val=""/>
+      <w:lvlJc w:val="left"/>
+      <w:pPr>
+        <w:ind w:left="2880" w:hanging="360"/>
+      </w:pPr>
+      <w:rPr>
+        <w:rFonts w:ascii="Symbol" w:hAnsi="Symbol" w:hint="default"/>
+      </w:rPr>
+    </w:lvl>
+    <w:lvl w:ilvl="4" w:tplc="04070003" w:tentative="1">
+      <w:start w:val="1"/>
+      <w:numFmt w:val="bullet"/>
+      <w:lvlText w:val="o"/>
+      <w:lvlJc w:val="left"/>
+      <w:pPr>
+        <w:ind w:left="3600" w:hanging="360"/>
+      </w:pPr>
+      <w:rPr>
+        <w:rFonts w:ascii="Courier New" w:hAnsi="Courier New" w:cs="Courier New" w:hint="default"/>
+      </w:rPr>
+    </w:lvl>
+    <w:lvl w:ilvl="5" w:tplc="04070005" w:tentative="1">
+      <w:start w:val="1"/>
+      <w:numFmt w:val="bullet"/>
+      <w:lvlText w:val=""/>
+      <w:lvlJc w:val="left"/>
+      <w:pPr>
+        <w:ind w:left="4320" w:hanging="360"/>
+      </w:pPr>
+      <w:rPr>
+        <w:rFonts w:ascii="Wingdings" w:hAnsi="Wingdings" w:hint="default"/>
+      </w:rPr>
+    </w:lvl>
+    <w:lvl w:ilvl="6" w:tplc="04070001" w:tentative="1">
+      <w:start w:val="1"/>
+      <w:numFmt w:val="bullet"/>
+      <w:lvlText w:val=""/>
+      <w:lvlJc w:val="left"/>
+      <w:pPr>
+        <w:ind w:left="5040" w:hanging="360"/>
+      </w:pPr>
+      <w:rPr>
+        <w:rFonts w:ascii="Symbol" w:hAnsi="Symbol" w:hint="default"/>
+      </w:rPr>
+    </w:lvl>
+    <w:lvl w:ilvl="7" w:tplc="04070003" w:tentative="1">
+      <w:start w:val="1"/>
+      <w:numFmt w:val="bullet"/>
+      <w:lvlText w:val="o"/>
+      <w:lvlJc w:val="left"/>
+      <w:pPr>
+        <w:ind w:left="5760" w:hanging="360"/>
+      </w:pPr>
+      <w:rPr>
+        <w:rFonts w:ascii="Courier New" w:hAnsi="Courier New" w:cs="Courier New" w:hint="default"/>
+      </w:rPr>
+    </w:lvl>
+    <w:lvl w:ilvl="8" w:tplc="04070005" w:tentative="1">
+      <w:start w:val="1"/>
+      <w:numFmt w:val="bullet"/>
+      <w:lvlText w:val=""/>
+      <w:lvlJc w:val="left"/>
+      <w:pPr>
+        <w:ind w:left="6480" w:hanging="360"/>
+      </w:pPr>
+      <w:rPr>
+        <w:rFonts w:ascii="Wingdings" w:hAnsi="Wingdings" w:hint="default"/>
+      </w:rPr>
+    </w:lvl>
+  </w:abstractNum>
+  <w:abstractNum w:abstractNumId="6" w15:restartNumberingAfterBreak="0">
     <w:nsid w:val="732F1176"/>
     <w:multiLevelType w:val="hybridMultilevel"/>
     <w:tmpl w:val="FF20F2A4"/>
@@ -1173,16 +2059,25 @@
     </w:lvl>
   </w:abstractNum>
   <w:num w:numId="1">
-    <w:abstractNumId w:val="3"/>
+    <w:abstractNumId w:val="6"/>
   </w:num>
   <w:num w:numId="2">
-    <w:abstractNumId w:val="2"/>
+    <w:abstractNumId w:val="4"/>
   </w:num>
   <w:num w:numId="3">
     <w:abstractNumId w:val="0"/>
   </w:num>
   <w:num w:numId="4">
     <w:abstractNumId w:val="1"/>
+  </w:num>
+  <w:num w:numId="5">
+    <w:abstractNumId w:val="3"/>
+  </w:num>
+  <w:num w:numId="6">
+    <w:abstractNumId w:val="5"/>
+  </w:num>
+  <w:num w:numId="7">
+    <w:abstractNumId w:val="2"/>
   </w:num>
 </w:numbering>
 </file>
@@ -1702,6 +2597,29 @@
     <w:uiPriority w:val="99"/>
     <w:rsid w:val="00EB372B"/>
   </w:style>
+  <w:style w:type="character" w:styleId="Hyperlink">
+    <w:name w:val="Hyperlink"/>
+    <w:basedOn w:val="Absatz-Standardschriftart"/>
+    <w:uiPriority w:val="99"/>
+    <w:unhideWhenUsed/>
+    <w:rsid w:val="00C26A38"/>
+    <w:rPr>
+      <w:color w:val="0000FF" w:themeColor="hyperlink"/>
+      <w:u w:val="single"/>
+    </w:rPr>
+  </w:style>
+  <w:style w:type="character" w:styleId="NichtaufgelsteErwhnung">
+    <w:name w:val="Unresolved Mention"/>
+    <w:basedOn w:val="Absatz-Standardschriftart"/>
+    <w:uiPriority w:val="99"/>
+    <w:semiHidden/>
+    <w:unhideWhenUsed/>
+    <w:rsid w:val="00C26A38"/>
+    <w:rPr>
+      <w:color w:val="605E5C"/>
+      <w:shd w:val="clear" w:color="auto" w:fill="E1DFDD"/>
+    </w:rPr>
+  </w:style>
 </w:styles>
 </file>
 

</xml_diff>